<commit_message>
HW1 update & upload
</commit_message>
<xml_diff>
--- a/homework1.docx
+++ b/homework1.docx
@@ -1,6 +1,6 @@
 
 <file path=word/document.xml><?xml version="1.0" encoding="utf-8"?>
-<w:document xmlns:wpc="http://schemas.microsoft.com/office/word/2010/wordprocessingCanvas" xmlns:mc="http://schemas.openxmlformats.org/markup-compatibility/2006" xmlns:o="urn:schemas-microsoft-com:office:office" xmlns:r="http://schemas.openxmlformats.org/officeDocument/2006/relationships" xmlns:m="http://schemas.openxmlformats.org/officeDocument/2006/math" xmlns:v="urn:schemas-microsoft-com:vml" xmlns:wp14="http://schemas.microsoft.com/office/word/2010/wordprocessingDrawing" xmlns:wp="http://schemas.openxmlformats.org/drawingml/2006/wordprocessingDrawing" xmlns:w10="urn:schemas-microsoft-com:office:word" xmlns:w="http://schemas.openxmlformats.org/wordprocessingml/2006/main" xmlns:w14="http://schemas.microsoft.com/office/word/2010/wordml" xmlns:w15="http://schemas.microsoft.com/office/word/2012/wordml" xmlns:wpg="http://schemas.microsoft.com/office/word/2010/wordprocessingGroup" xmlns:wpi="http://schemas.microsoft.com/office/word/2010/wordprocessingInk" xmlns:wne="http://schemas.microsoft.com/office/word/2006/wordml" xmlns:wps="http://schemas.microsoft.com/office/word/2010/wordprocessingShape" mc:Ignorable="w14 w15 wp14">
+<w:document xmlns:wpc="http://schemas.microsoft.com/office/word/2010/wordprocessingCanvas" xmlns:cx="http://schemas.microsoft.com/office/drawing/2014/chartex" xmlns:mc="http://schemas.openxmlformats.org/markup-compatibility/2006" xmlns:o="urn:schemas-microsoft-com:office:office" xmlns:r="http://schemas.openxmlformats.org/officeDocument/2006/relationships" xmlns:m="http://schemas.openxmlformats.org/officeDocument/2006/math" xmlns:v="urn:schemas-microsoft-com:vml" xmlns:wp14="http://schemas.microsoft.com/office/word/2010/wordprocessingDrawing" xmlns:wp="http://schemas.openxmlformats.org/drawingml/2006/wordprocessingDrawing" xmlns:w10="urn:schemas-microsoft-com:office:word" xmlns:w="http://schemas.openxmlformats.org/wordprocessingml/2006/main" xmlns:w14="http://schemas.microsoft.com/office/word/2010/wordml" xmlns:w15="http://schemas.microsoft.com/office/word/2012/wordml" xmlns:w16se="http://schemas.microsoft.com/office/word/2015/wordml/symex" xmlns:wpg="http://schemas.microsoft.com/office/word/2010/wordprocessingGroup" xmlns:wpi="http://schemas.microsoft.com/office/word/2010/wordprocessingInk" xmlns:wne="http://schemas.microsoft.com/office/word/2006/wordml" xmlns:wps="http://schemas.microsoft.com/office/word/2010/wordprocessingShape" mc:Ignorable="w14 w15 w16se wp14">
   <w:body>
     <w:p>
       <w:pPr>
@@ -1092,6 +1092,8 @@
           <w:szCs w:val="24"/>
         </w:rPr>
       </w:pPr>
+      <w:bookmarkStart w:id="0" w:name="_GoBack"/>
+      <w:bookmarkEnd w:id="0"/>
     </w:p>
     <w:p>
       <w:pPr>
@@ -1242,6 +1244,13 @@
           <w:szCs w:val="24"/>
         </w:rPr>
         <w:t>對資料庫結構的敘述、資料型態以及資料之間的約束</w:t>
+      </w:r>
+      <w:r>
+        <w:rPr>
+          <w:rFonts w:hint="eastAsia"/>
+          <w:szCs w:val="24"/>
+        </w:rPr>
+        <w:t>。</w:t>
       </w:r>
     </w:p>
     <w:p>
@@ -1685,13 +1694,13 @@
             </w:pPr>
             <w:r>
               <w:rPr>
-                <w:rFonts w:ascii="Times New Roman" w:hAnsi="Times New Roman" w:cs="Times New Roman" w:hint="eastAsia"/>
-                <w:color w:val="000000"/>
-                <w:kern w:val="0"/>
-                <w:sz w:val="23"/>
-                <w:szCs w:val="23"/>
-              </w:rPr>
-              <w:t>1</w:t>
+                <w:rFonts w:ascii="Times New Roman" w:hAnsi="Times New Roman" w:cs="Times New Roman"/>
+                <w:color w:val="000000"/>
+                <w:kern w:val="0"/>
+                <w:sz w:val="23"/>
+                <w:szCs w:val="23"/>
+              </w:rPr>
+              <w:t>m</w:t>
             </w:r>
             <w:r>
               <w:rPr>
@@ -1701,7 +1710,7 @@
                 <w:sz w:val="23"/>
                 <w:szCs w:val="23"/>
               </w:rPr>
-              <w:t xml:space="preserve"> : </w:t>
+              <w:t xml:space="preserve">: </w:t>
             </w:r>
             <w:r>
               <w:rPr>
@@ -2079,8 +2088,29 @@
         <w:rPr>
           <w:szCs w:val="24"/>
         </w:rPr>
-        <w:t>間教室會有多面牆</w:t>
-      </w:r>
+        <w:t>間教室會有</w:t>
+      </w:r>
+      <w:proofErr w:type="gramStart"/>
+      <w:r>
+        <w:rPr>
+          <w:szCs w:val="24"/>
+        </w:rPr>
+        <w:t>多</w:t>
+      </w:r>
+      <w:r>
+        <w:rPr>
+          <w:rFonts w:hint="eastAsia"/>
+          <w:szCs w:val="24"/>
+        </w:rPr>
+        <w:t>道</w:t>
+      </w:r>
+      <w:r>
+        <w:rPr>
+          <w:szCs w:val="24"/>
+        </w:rPr>
+        <w:t>牆</w:t>
+      </w:r>
+      <w:proofErr w:type="gramEnd"/>
       <w:r>
         <w:rPr>
           <w:szCs w:val="24"/>
@@ -2096,22 +2126,30 @@
       </w:r>
       <w:r>
         <w:rPr>
-          <w:szCs w:val="24"/>
-        </w:rPr>
-        <w:t>面牆只能</w:t>
+          <w:rFonts w:hint="eastAsia"/>
+          <w:szCs w:val="24"/>
+        </w:rPr>
+        <w:t>道</w:t>
+      </w:r>
+      <w:r>
+        <w:rPr>
+          <w:szCs w:val="24"/>
+        </w:rPr>
+        <w:t>牆</w:t>
+      </w:r>
+      <w:r>
+        <w:rPr>
+          <w:szCs w:val="24"/>
+        </w:rPr>
+        <w:t>能屬於</w:t>
       </w:r>
       <w:proofErr w:type="gramEnd"/>
       <w:r>
         <w:rPr>
-          <w:szCs w:val="24"/>
-        </w:rPr>
-        <w:t>屬於</w:t>
-      </w:r>
-      <w:r>
-        <w:rPr>
-          <w:szCs w:val="24"/>
-        </w:rPr>
-        <w:t>1</w:t>
+          <w:rFonts w:hint="eastAsia"/>
+          <w:szCs w:val="24"/>
+        </w:rPr>
+        <w:t>多</w:t>
       </w:r>
       <w:r>
         <w:rPr>
@@ -2408,8 +2446,6 @@
           </wp:inline>
         </w:drawing>
       </w:r>
-      <w:bookmarkStart w:id="0" w:name="_GoBack"/>
-      <w:bookmarkEnd w:id="0"/>
     </w:p>
     <w:p>
       <w:pPr>
@@ -2442,7 +2478,7 @@
             <v:path o:extrusionok="f" gradientshapeok="t" o:connecttype="rect"/>
             <o:lock v:ext="edit" aspectratio="t"/>
           </v:shapetype>
-          <v:shape id="_x0000_i1026" type="#_x0000_t75" style="width:522.7pt;height:486.25pt">
+          <v:shape id="_x0000_i1025" type="#_x0000_t75" style="width:522.6pt;height:486pt">
             <v:imagedata r:id="rId12" o:title="Screenshot_20221006_165456_Samsung Notes"/>
           </v:shape>
         </w:pict>
@@ -2453,7 +2489,7 @@
         </w:rPr>
         <w:lastRenderedPageBreak/>
         <w:pict>
-          <v:shape id="_x0000_i1025" type="#_x0000_t75" style="width:522.7pt;height:486.25pt">
+          <v:shape id="_x0000_i1026" type="#_x0000_t75" style="width:522.6pt;height:486pt">
             <v:imagedata r:id="rId12" o:title="Screenshot_20221006_165456_Samsung Notes"/>
           </v:shape>
         </w:pict>
@@ -2470,7 +2506,7 @@
 </file>
 
 <file path=word/styles.xml><?xml version="1.0" encoding="utf-8"?>
-<w:styles xmlns:mc="http://schemas.openxmlformats.org/markup-compatibility/2006" xmlns:r="http://schemas.openxmlformats.org/officeDocument/2006/relationships" xmlns:w="http://schemas.openxmlformats.org/wordprocessingml/2006/main" xmlns:w14="http://schemas.microsoft.com/office/word/2010/wordml" xmlns:w15="http://schemas.microsoft.com/office/word/2012/wordml" mc:Ignorable="w14 w15">
+<w:styles xmlns:mc="http://schemas.openxmlformats.org/markup-compatibility/2006" xmlns:r="http://schemas.openxmlformats.org/officeDocument/2006/relationships" xmlns:w="http://schemas.openxmlformats.org/wordprocessingml/2006/main" xmlns:w14="http://schemas.microsoft.com/office/word/2010/wordml" xmlns:w15="http://schemas.microsoft.com/office/word/2012/wordml" xmlns:w16se="http://schemas.microsoft.com/office/word/2015/wordml/symex" mc:Ignorable="w14 w15 w16se">
   <w:docDefaults>
     <w:rPrDefault>
       <w:rPr>

</xml_diff>